<commit_message>
Add new comments about modals
</commit_message>
<xml_diff>
--- a/Brewery-UI/reflection.docx
+++ b/Brewery-UI/reflection.docx
@@ -60,8 +60,21 @@
       <w:r>
         <w:rPr/>
         <w:br/>
+        <w:t>Here is the link to my Brewery UI-Project:</w:t>
+      </w:r>
+    </w:p>
+    <w:p>
+      <w:pPr>
+        <w:pStyle w:val="Normal"/>
+        <w:bidi w:val="0"/>
+        <w:jc w:val="start"/>
+        <w:rPr/>
+      </w:pPr>
+      <w:r>
+        <w:rPr/>
+        <w:t>https://github.com/Vexmage/Brewery-MSI.git</w:t>
         <w:br/>
-        <w:t>Here is the link to my Brewery UI-Project:</w:t>
+        <w:t>Here is the backup link:</w:t>
       </w:r>
     </w:p>
     <w:p>
@@ -2431,6 +2444,13 @@
     <w:name w:val="Hyperlink"/>
     <w:rPr>
       <w:color w:val="000080"/>
+      <w:u w:val="single"/>
+    </w:rPr>
+  </w:style>
+  <w:style w:type="character" w:styleId="VisitedInternetLink">
+    <w:name w:val="FollowedHyperlink"/>
+    <w:rPr>
+      <w:color w:val="800000"/>
       <w:u w:val="single"/>
     </w:rPr>
   </w:style>

</xml_diff>